<commit_message>
Added resnet linear layer
</commit_message>
<xml_diff>
--- a/TransferLearning.docx
+++ b/TransferLearning.docx
@@ -18,6 +18,222 @@
         <w:t>0.800 20 epochs – continuing to go up</w:t>
       </w:r>
     </w:p>
+    <w:p>
+      <w:r>
+        <w:t>50*10 = 0.838 20 epochs – continuing to go up</w:t>
+      </w:r>
+    </w:p>
+    <w:p>
+      <w:r>
+        <w:t>70*10 = 0.855 19 epochs</w:t>
+      </w:r>
+    </w:p>
+    <w:p>
+      <w:r>
+        <w:t>90*10</w:t>
+      </w:r>
+      <w:r>
+        <w:t xml:space="preserve"> =</w:t>
+      </w:r>
+    </w:p>
+    <w:p/>
+    <w:p>
+      <w:r>
+        <w:t>Table of epochs required for max test set accuracy @ learning rate 0.01</w:t>
+      </w:r>
+    </w:p>
+    <w:tbl>
+      <w:tblPr>
+        <w:tblStyle w:val="TableGrid"/>
+        <w:tblW w:w="0" w:type="auto"/>
+        <w:tblLook w:val="04A0" w:firstRow="1" w:lastRow="0" w:firstColumn="1" w:lastColumn="0" w:noHBand="0" w:noVBand="1"/>
+      </w:tblPr>
+      <w:tblGrid>
+        <w:gridCol w:w="1596"/>
+        <w:gridCol w:w="1596"/>
+        <w:gridCol w:w="1596"/>
+        <w:gridCol w:w="1596"/>
+        <w:gridCol w:w="1596"/>
+        <w:gridCol w:w="1596"/>
+      </w:tblGrid>
+      <w:tr>
+        <w:tc>
+          <w:tcPr>
+            <w:tcW w:w="1596" w:type="dxa"/>
+          </w:tcPr>
+          <w:p/>
+        </w:tc>
+        <w:tc>
+          <w:tcPr>
+            <w:tcW w:w="1596" w:type="dxa"/>
+          </w:tcPr>
+          <w:p>
+            <w:r>
+              <w:t>10*10</w:t>
+            </w:r>
+          </w:p>
+        </w:tc>
+        <w:tc>
+          <w:tcPr>
+            <w:tcW w:w="1596" w:type="dxa"/>
+          </w:tcPr>
+          <w:p>
+            <w:r>
+              <w:t>30*10</w:t>
+            </w:r>
+          </w:p>
+        </w:tc>
+        <w:tc>
+          <w:tcPr>
+            <w:tcW w:w="1596" w:type="dxa"/>
+          </w:tcPr>
+          <w:p>
+            <w:r>
+              <w:t>50*10</w:t>
+            </w:r>
+          </w:p>
+        </w:tc>
+        <w:tc>
+          <w:tcPr>
+            <w:tcW w:w="1596" w:type="dxa"/>
+          </w:tcPr>
+          <w:p>
+            <w:r>
+              <w:t>70*10</w:t>
+            </w:r>
+          </w:p>
+        </w:tc>
+        <w:tc>
+          <w:tcPr>
+            <w:tcW w:w="1596" w:type="dxa"/>
+          </w:tcPr>
+          <w:p>
+            <w:r>
+              <w:t>90*10</w:t>
+            </w:r>
+          </w:p>
+        </w:tc>
+      </w:tr>
+      <w:tr>
+        <w:tc>
+          <w:tcPr>
+            <w:tcW w:w="1596" w:type="dxa"/>
+          </w:tcPr>
+          <w:p>
+            <w:r>
+              <w:t>Resnet50</w:t>
+            </w:r>
+          </w:p>
+        </w:tc>
+        <w:tc>
+          <w:tcPr>
+            <w:tcW w:w="1596" w:type="dxa"/>
+          </w:tcPr>
+          <w:p>
+            <w:r>
+              <w:t>20</w:t>
+            </w:r>
+            <w:r>
+              <w:rPr>
+                <w:vertAlign w:val="superscript"/>
+              </w:rPr>
+              <w:t>1</w:t>
+            </w:r>
+          </w:p>
+        </w:tc>
+        <w:tc>
+          <w:tcPr>
+            <w:tcW w:w="1596" w:type="dxa"/>
+          </w:tcPr>
+          <w:p>
+            <w:r>
+              <w:t>20</w:t>
+            </w:r>
+            <w:r>
+              <w:rPr>
+                <w:vertAlign w:val="superscript"/>
+              </w:rPr>
+              <w:t>1</w:t>
+            </w:r>
+          </w:p>
+        </w:tc>
+        <w:tc>
+          <w:tcPr>
+            <w:tcW w:w="1596" w:type="dxa"/>
+          </w:tcPr>
+          <w:p>
+            <w:r>
+              <w:t>20</w:t>
+            </w:r>
+            <w:r>
+              <w:rPr>
+                <w:vertAlign w:val="superscript"/>
+              </w:rPr>
+              <w:t>1</w:t>
+            </w:r>
+          </w:p>
+        </w:tc>
+        <w:tc>
+          <w:tcPr>
+            <w:tcW w:w="1596" w:type="dxa"/>
+          </w:tcPr>
+          <w:p>
+            <w:r>
+              <w:t>19</w:t>
+            </w:r>
+          </w:p>
+        </w:tc>
+        <w:tc>
+          <w:tcPr>
+            <w:tcW w:w="1596" w:type="dxa"/>
+          </w:tcPr>
+          <w:p/>
+        </w:tc>
+      </w:tr>
+      <w:tr>
+        <w:tc>
+          <w:tcPr>
+            <w:tcW w:w="1596" w:type="dxa"/>
+          </w:tcPr>
+          <w:p>
+            <w:r>
+              <w:t>Vgg19</w:t>
+            </w:r>
+          </w:p>
+        </w:tc>
+        <w:tc>
+          <w:tcPr>
+            <w:tcW w:w="1596" w:type="dxa"/>
+          </w:tcPr>
+          <w:p/>
+        </w:tc>
+        <w:tc>
+          <w:tcPr>
+            <w:tcW w:w="1596" w:type="dxa"/>
+          </w:tcPr>
+          <w:p/>
+        </w:tc>
+        <w:tc>
+          <w:tcPr>
+            <w:tcW w:w="1596" w:type="dxa"/>
+          </w:tcPr>
+          <w:p/>
+        </w:tc>
+        <w:tc>
+          <w:tcPr>
+            <w:tcW w:w="1596" w:type="dxa"/>
+          </w:tcPr>
+          <w:p/>
+        </w:tc>
+        <w:tc>
+          <w:tcPr>
+            <w:tcW w:w="1596" w:type="dxa"/>
+          </w:tcPr>
+          <w:p/>
+        </w:tc>
+      </w:tr>
+    </w:tbl>
+    <w:p/>
     <w:sectPr>
       <w:pgSz w:w="12240" w:h="15840"/>
       <w:pgMar w:top="1440" w:right="1440" w:bottom="1440" w:left="1440" w:header="720" w:footer="720" w:gutter="0"/>
@@ -454,6 +670,25 @@
     <w:semiHidden/>
     <w:unhideWhenUsed/>
   </w:style>
+  <w:style w:type="table" w:styleId="TableGrid">
+    <w:name w:val="Table Grid"/>
+    <w:basedOn w:val="TableNormal"/>
+    <w:uiPriority w:val="39"/>
+    <w:rsid w:val="003A1302"/>
+    <w:pPr>
+      <w:spacing w:after="0" w:line="240" w:lineRule="auto"/>
+    </w:pPr>
+    <w:tblPr>
+      <w:tblBorders>
+        <w:top w:val="single" w:sz="4" w:space="0" w:color="auto"/>
+        <w:left w:val="single" w:sz="4" w:space="0" w:color="auto"/>
+        <w:bottom w:val="single" w:sz="4" w:space="0" w:color="auto"/>
+        <w:right w:val="single" w:sz="4" w:space="0" w:color="auto"/>
+        <w:insideH w:val="single" w:sz="4" w:space="0" w:color="auto"/>
+        <w:insideV w:val="single" w:sz="4" w:space="0" w:color="auto"/>
+      </w:tblBorders>
+    </w:tblPr>
+  </w:style>
 </w:styles>
 </file>
 

</xml_diff>